<commit_message>
Setup corrected to current version of dev forum
</commit_message>
<xml_diff>
--- a/docs/Documentation.docx
+++ b/docs/Documentation.docx
@@ -344,7 +344,7 @@
                 <w:noProof/>
                 <w:webHidden/>
               </w:rPr>
-              <w:t>4</w:t>
+              <w:t>3</w:t>
             </w:r>
             <w:r>
               <w:rPr>
@@ -432,7 +432,7 @@
                 <w:noProof/>
                 <w:webHidden/>
               </w:rPr>
-              <w:t>5</w:t>
+              <w:t>4</w:t>
             </w:r>
             <w:r>
               <w:rPr>
@@ -520,7 +520,7 @@
                 <w:noProof/>
                 <w:webHidden/>
               </w:rPr>
-              <w:t>5</w:t>
+              <w:t>4</w:t>
             </w:r>
             <w:r>
               <w:rPr>
@@ -3257,20 +3257,6 @@
           <w:lang w:val="en-US"/>
         </w:rPr>
         <w:t>react depending on your constructor and call functions from the service classes.</w:t>
-      </w:r>
-    </w:p>
-    <w:p>
-      <w:pPr>
-        <w:rPr>
-          <w:lang w:val="en-US"/>
-        </w:rPr>
-      </w:pPr>
-      <w:r>
-        <w:rPr>
-          <w:lang w:val="en-US"/>
-        </w:rPr>
-        <w:lastRenderedPageBreak/>
-        <w:br w:type="page"/>
       </w:r>
     </w:p>
     <w:p>

</xml_diff>